<commit_message>
Add the second cloud lab
</commit_message>
<xml_diff>
--- a/Module/cloud/02_Lab_Proxmox.docx
+++ b/Module/cloud/02_Lab_Proxmox.docx
@@ -112,7 +112,15 @@
                                         <w:sz w:val="64"/>
                                         <w:szCs w:val="64"/>
                                       </w:rPr>
-                                      <w:t xml:space="preserve">Lab 01: </w:t>
+                                      <w:t>1. Lab</w:t>
+                                    </w:r>
+                                    <w:r>
+                                      <w:rPr>
+                                        <w:color w:val="5B9BD5" w:themeColor="accent1"/>
+                                        <w:sz w:val="64"/>
+                                        <w:szCs w:val="64"/>
+                                      </w:rPr>
+                                      <w:t xml:space="preserve">: </w:t>
                                     </w:r>
                                     <w:proofErr w:type="spellStart"/>
                                     <w:r>
@@ -130,7 +138,7 @@
                                         <w:sz w:val="64"/>
                                         <w:szCs w:val="64"/>
                                       </w:rPr>
-                                      <w:t xml:space="preserve"> HA Lab</w:t>
+                                      <w:t xml:space="preserve"> HA</w:t>
                                     </w:r>
                                   </w:sdtContent>
                                 </w:sdt>
@@ -176,8 +184,6 @@
                                   </w:rPr>
                                   <w:t>Simon Wächter</w:t>
                                 </w:r>
-                                <w:bookmarkStart w:id="0" w:name="_GoBack"/>
-                                <w:bookmarkEnd w:id="0"/>
                               </w:p>
                             </w:txbxContent>
                           </wps:txbx>
@@ -239,7 +245,15 @@
                                   <w:sz w:val="64"/>
                                   <w:szCs w:val="64"/>
                                 </w:rPr>
-                                <w:t xml:space="preserve">Lab 01: </w:t>
+                                <w:t>1. Lab</w:t>
+                              </w:r>
+                              <w:r>
+                                <w:rPr>
+                                  <w:color w:val="5B9BD5" w:themeColor="accent1"/>
+                                  <w:sz w:val="64"/>
+                                  <w:szCs w:val="64"/>
+                                </w:rPr>
+                                <w:t xml:space="preserve">: </w:t>
                               </w:r>
                               <w:proofErr w:type="spellStart"/>
                               <w:r>
@@ -257,7 +271,7 @@
                                   <w:sz w:val="64"/>
                                   <w:szCs w:val="64"/>
                                 </w:rPr>
-                                <w:t xml:space="preserve"> HA Lab</w:t>
+                                <w:t xml:space="preserve"> HA</w:t>
                               </w:r>
                             </w:sdtContent>
                           </w:sdt>
@@ -303,8 +317,6 @@
                             </w:rPr>
                             <w:t>Simon Wächter</w:t>
                           </w:r>
-                          <w:bookmarkStart w:id="1" w:name="_GoBack"/>
-                          <w:bookmarkEnd w:id="1"/>
                         </w:p>
                       </w:txbxContent>
                     </v:textbox>
@@ -539,6 +551,8 @@
             <w:t>Inhalt</w:t>
           </w:r>
         </w:p>
+        <w:bookmarkStart w:id="0" w:name="_GoBack"/>
+        <w:bookmarkEnd w:id="0"/>
         <w:p>
           <w:pPr>
             <w:pStyle w:val="TOC1"/>
@@ -557,7 +571,7 @@
           <w:r>
             <w:fldChar w:fldCharType="separate"/>
           </w:r>
-          <w:hyperlink w:anchor="_Toc21039599" w:history="1">
+          <w:hyperlink w:anchor="_Toc22390159" w:history="1">
             <w:r>
               <w:rPr>
                 <w:rStyle w:val="Hyperlink"/>
@@ -599,7 +613,7 @@
                 <w:noProof/>
                 <w:webHidden/>
               </w:rPr>
-              <w:instrText xml:space="preserve"> PAGEREF _Toc21039599 \h </w:instrText>
+              <w:instrText xml:space="preserve"> PAGEREF _Toc22390159 \h </w:instrText>
             </w:r>
             <w:r>
               <w:rPr>
@@ -643,7 +657,7 @@
               <w:lang w:eastAsia="de-CH"/>
             </w:rPr>
           </w:pPr>
-          <w:hyperlink w:anchor="_Toc21039600" w:history="1">
+          <w:hyperlink w:anchor="_Toc22390160" w:history="1">
             <w:r>
               <w:rPr>
                 <w:rStyle w:val="Hyperlink"/>
@@ -685,7 +699,7 @@
                 <w:noProof/>
                 <w:webHidden/>
               </w:rPr>
-              <w:instrText xml:space="preserve"> PAGEREF _Toc21039600 \h </w:instrText>
+              <w:instrText xml:space="preserve"> PAGEREF _Toc22390160 \h </w:instrText>
             </w:r>
             <w:r>
               <w:rPr>
@@ -729,7 +743,7 @@
               <w:lang w:eastAsia="de-CH"/>
             </w:rPr>
           </w:pPr>
-          <w:hyperlink w:anchor="_Toc21039601" w:history="1">
+          <w:hyperlink w:anchor="_Toc22390161" w:history="1">
             <w:r>
               <w:rPr>
                 <w:rStyle w:val="Hyperlink"/>
@@ -771,7 +785,7 @@
                 <w:noProof/>
                 <w:webHidden/>
               </w:rPr>
-              <w:instrText xml:space="preserve"> PAGEREF _Toc21039601 \h </w:instrText>
+              <w:instrText xml:space="preserve"> PAGEREF _Toc22390161 \h </w:instrText>
             </w:r>
             <w:r>
               <w:rPr>
@@ -815,7 +829,7 @@
               <w:lang w:eastAsia="de-CH"/>
             </w:rPr>
           </w:pPr>
-          <w:hyperlink w:anchor="_Toc21039602" w:history="1">
+          <w:hyperlink w:anchor="_Toc22390162" w:history="1">
             <w:r>
               <w:rPr>
                 <w:rStyle w:val="Hyperlink"/>
@@ -857,7 +871,7 @@
                 <w:noProof/>
                 <w:webHidden/>
               </w:rPr>
-              <w:instrText xml:space="preserve"> PAGEREF _Toc21039602 \h </w:instrText>
+              <w:instrText xml:space="preserve"> PAGEREF _Toc22390162 \h </w:instrText>
             </w:r>
             <w:r>
               <w:rPr>
@@ -901,7 +915,7 @@
               <w:lang w:eastAsia="de-CH"/>
             </w:rPr>
           </w:pPr>
-          <w:hyperlink w:anchor="_Toc21039603" w:history="1">
+          <w:hyperlink w:anchor="_Toc22390163" w:history="1">
             <w:r>
               <w:rPr>
                 <w:rStyle w:val="Hyperlink"/>
@@ -943,7 +957,7 @@
                 <w:noProof/>
                 <w:webHidden/>
               </w:rPr>
-              <w:instrText xml:space="preserve"> PAGEREF _Toc21039603 \h </w:instrText>
+              <w:instrText xml:space="preserve"> PAGEREF _Toc22390163 \h </w:instrText>
             </w:r>
             <w:r>
               <w:rPr>
@@ -987,7 +1001,7 @@
               <w:lang w:eastAsia="de-CH"/>
             </w:rPr>
           </w:pPr>
-          <w:hyperlink w:anchor="_Toc21039604" w:history="1">
+          <w:hyperlink w:anchor="_Toc22390164" w:history="1">
             <w:r>
               <w:rPr>
                 <w:rStyle w:val="Hyperlink"/>
@@ -1029,7 +1043,7 @@
                 <w:noProof/>
                 <w:webHidden/>
               </w:rPr>
-              <w:instrText xml:space="preserve"> PAGEREF _Toc21039604 \h </w:instrText>
+              <w:instrText xml:space="preserve"> PAGEREF _Toc22390164 \h </w:instrText>
             </w:r>
             <w:r>
               <w:rPr>
@@ -1073,7 +1087,7 @@
               <w:lang w:eastAsia="de-CH"/>
             </w:rPr>
           </w:pPr>
-          <w:hyperlink w:anchor="_Toc21039605" w:history="1">
+          <w:hyperlink w:anchor="_Toc22390165" w:history="1">
             <w:r>
               <w:rPr>
                 <w:rStyle w:val="Hyperlink"/>
@@ -1115,7 +1129,7 @@
                 <w:noProof/>
                 <w:webHidden/>
               </w:rPr>
-              <w:instrText xml:space="preserve"> PAGEREF _Toc21039605 \h </w:instrText>
+              <w:instrText xml:space="preserve"> PAGEREF _Toc22390165 \h </w:instrText>
             </w:r>
             <w:r>
               <w:rPr>
@@ -1159,7 +1173,7 @@
               <w:lang w:eastAsia="de-CH"/>
             </w:rPr>
           </w:pPr>
-          <w:hyperlink w:anchor="_Toc21039606" w:history="1">
+          <w:hyperlink w:anchor="_Toc22390166" w:history="1">
             <w:r>
               <w:rPr>
                 <w:rStyle w:val="Hyperlink"/>
@@ -1203,7 +1217,7 @@
                 <w:noProof/>
                 <w:webHidden/>
               </w:rPr>
-              <w:instrText xml:space="preserve"> PAGEREF _Toc21039606 \h </w:instrText>
+              <w:instrText xml:space="preserve"> PAGEREF _Toc22390166 \h </w:instrText>
             </w:r>
             <w:r>
               <w:rPr>
@@ -1247,7 +1261,7 @@
               <w:lang w:eastAsia="de-CH"/>
             </w:rPr>
           </w:pPr>
-          <w:hyperlink w:anchor="_Toc21039607" w:history="1">
+          <w:hyperlink w:anchor="_Toc22390167" w:history="1">
             <w:r>
               <w:rPr>
                 <w:rStyle w:val="Hyperlink"/>
@@ -1289,7 +1303,7 @@
                 <w:noProof/>
                 <w:webHidden/>
               </w:rPr>
-              <w:instrText xml:space="preserve"> PAGEREF _Toc21039607 \h </w:instrText>
+              <w:instrText xml:space="preserve"> PAGEREF _Toc22390167 \h </w:instrText>
             </w:r>
             <w:r>
               <w:rPr>
@@ -1333,7 +1347,7 @@
               <w:lang w:eastAsia="de-CH"/>
             </w:rPr>
           </w:pPr>
-          <w:hyperlink w:anchor="_Toc21039608" w:history="1">
+          <w:hyperlink w:anchor="_Toc22390168" w:history="1">
             <w:r>
               <w:rPr>
                 <w:rStyle w:val="Hyperlink"/>
@@ -1375,7 +1389,7 @@
                 <w:noProof/>
                 <w:webHidden/>
               </w:rPr>
-              <w:instrText xml:space="preserve"> PAGEREF _Toc21039608 \h </w:instrText>
+              <w:instrText xml:space="preserve"> PAGEREF _Toc22390168 \h </w:instrText>
             </w:r>
             <w:r>
               <w:rPr>
@@ -1419,7 +1433,7 @@
               <w:lang w:eastAsia="de-CH"/>
             </w:rPr>
           </w:pPr>
-          <w:hyperlink w:anchor="_Toc21039609" w:history="1">
+          <w:hyperlink w:anchor="_Toc22390169" w:history="1">
             <w:r>
               <w:rPr>
                 <w:rStyle w:val="Hyperlink"/>
@@ -1461,7 +1475,7 @@
                 <w:noProof/>
                 <w:webHidden/>
               </w:rPr>
-              <w:instrText xml:space="preserve"> PAGEREF _Toc21039609 \h </w:instrText>
+              <w:instrText xml:space="preserve"> PAGEREF _Toc22390169 \h </w:instrText>
             </w:r>
             <w:r>
               <w:rPr>
@@ -1505,7 +1519,7 @@
               <w:lang w:eastAsia="de-CH"/>
             </w:rPr>
           </w:pPr>
-          <w:hyperlink w:anchor="_Toc21039610" w:history="1">
+          <w:hyperlink w:anchor="_Toc22390170" w:history="1">
             <w:r>
               <w:rPr>
                 <w:rStyle w:val="Hyperlink"/>
@@ -1547,7 +1561,7 @@
                 <w:noProof/>
                 <w:webHidden/>
               </w:rPr>
-              <w:instrText xml:space="preserve"> PAGEREF _Toc21039610 \h </w:instrText>
+              <w:instrText xml:space="preserve"> PAGEREF _Toc22390170 \h </w:instrText>
             </w:r>
             <w:r>
               <w:rPr>
@@ -1591,7 +1605,7 @@
               <w:lang w:eastAsia="de-CH"/>
             </w:rPr>
           </w:pPr>
-          <w:hyperlink w:anchor="_Toc21039611" w:history="1">
+          <w:hyperlink w:anchor="_Toc22390171" w:history="1">
             <w:r>
               <w:rPr>
                 <w:rStyle w:val="Hyperlink"/>
@@ -1633,7 +1647,7 @@
                 <w:noProof/>
                 <w:webHidden/>
               </w:rPr>
-              <w:instrText xml:space="preserve"> PAGEREF _Toc21039611 \h </w:instrText>
+              <w:instrText xml:space="preserve"> PAGEREF _Toc22390171 \h </w:instrText>
             </w:r>
             <w:r>
               <w:rPr>
@@ -1688,41 +1702,41 @@
       <w:pPr>
         <w:pStyle w:val="Heading1"/>
       </w:pPr>
-      <w:bookmarkStart w:id="2" w:name="_Toc430435984"/>
-      <w:bookmarkStart w:id="3" w:name="_Toc431304092"/>
-      <w:bookmarkStart w:id="4" w:name="_Toc21039599"/>
+      <w:bookmarkStart w:id="1" w:name="_Toc430435984"/>
+      <w:bookmarkStart w:id="2" w:name="_Toc431304092"/>
+      <w:bookmarkStart w:id="3" w:name="_Toc22390159"/>
       <w:r>
         <w:lastRenderedPageBreak/>
         <w:t>Einleitung</w:t>
       </w:r>
+      <w:bookmarkEnd w:id="1"/>
       <w:bookmarkEnd w:id="2"/>
       <w:bookmarkEnd w:id="3"/>
+    </w:p>
+    <w:p>
+      <w:pPr>
+        <w:pStyle w:val="Heading2"/>
+      </w:pPr>
+      <w:bookmarkStart w:id="4" w:name="_Toc22390160"/>
+      <w:r>
+        <w:t>Hinweis</w:t>
+      </w:r>
       <w:bookmarkEnd w:id="4"/>
     </w:p>
     <w:p>
+      <w:r>
+        <w:t>Da ich beruflich und privat in den Ferien war, konnte ich das erste Lab nicht an der Schule ausführen. Da ich aber über ein privates Homelab verfüge, konnte ich das Lab in abgeänderter Form nachholen (Andere IP/DNS Adressen etc.).</w:t>
+      </w:r>
+    </w:p>
+    <w:p>
       <w:pPr>
         <w:pStyle w:val="Heading2"/>
       </w:pPr>
-      <w:bookmarkStart w:id="5" w:name="_Toc21039600"/>
-      <w:r>
-        <w:t>Hinweis</w:t>
+      <w:bookmarkStart w:id="5" w:name="_Toc22390161"/>
+      <w:r>
+        <w:t>Homelab</w:t>
       </w:r>
       <w:bookmarkEnd w:id="5"/>
-    </w:p>
-    <w:p>
-      <w:r>
-        <w:t>Da ich beruflich und privat in den Ferien war, konnte ich das erste Lab nicht an der Schule ausführen. Da ich aber über ein privates Homelab verfüge, konnte ich das Lab in abgeänderter Form nachholen (Andere IP/DNS Adressen etc.).</w:t>
-      </w:r>
-    </w:p>
-    <w:p>
-      <w:pPr>
-        <w:pStyle w:val="Heading2"/>
-      </w:pPr>
-      <w:bookmarkStart w:id="6" w:name="_Toc21039601"/>
-      <w:r>
-        <w:t>Homelab</w:t>
-      </w:r>
-      <w:bookmarkEnd w:id="6"/>
     </w:p>
     <w:p>
       <w:r>
@@ -2086,7 +2100,7 @@
       <w:pPr>
         <w:pStyle w:val="Heading2"/>
       </w:pPr>
-      <w:bookmarkStart w:id="7" w:name="_Toc21039602"/>
+      <w:bookmarkStart w:id="6" w:name="_Toc22390162"/>
       <w:r>
         <w:lastRenderedPageBreak/>
         <w:t xml:space="preserve">Schritt 1: </w:t>
@@ -2099,7 +2113,7 @@
       <w:r>
         <w:t xml:space="preserve"> installieren</w:t>
       </w:r>
-      <w:bookmarkEnd w:id="7"/>
+      <w:bookmarkEnd w:id="6"/>
     </w:p>
     <w:p>
       <w:r>
@@ -2591,11 +2605,11 @@
       <w:pPr>
         <w:pStyle w:val="Heading2"/>
       </w:pPr>
-      <w:bookmarkStart w:id="8" w:name="_Toc21039603"/>
+      <w:bookmarkStart w:id="7" w:name="_Toc22390163"/>
       <w:r>
         <w:t>Schritt 2: Cluster konfigurieren</w:t>
       </w:r>
-      <w:bookmarkEnd w:id="8"/>
+      <w:bookmarkEnd w:id="7"/>
     </w:p>
     <w:p>
       <w:r>
@@ -2730,7 +2744,7 @@
       <w:pPr>
         <w:pStyle w:val="Heading2"/>
       </w:pPr>
-      <w:bookmarkStart w:id="9" w:name="_Toc21039604"/>
+      <w:bookmarkStart w:id="8" w:name="_Toc22390164"/>
       <w:r>
         <w:lastRenderedPageBreak/>
         <w:t>Schritt 3: Erstellen einer VM</w:t>
@@ -2741,7 +2755,7 @@
       <w:r>
         <w:t xml:space="preserve"> (Debian1)</w:t>
       </w:r>
-      <w:bookmarkEnd w:id="9"/>
+      <w:bookmarkEnd w:id="8"/>
     </w:p>
     <w:p>
       <w:r>
@@ -2893,14 +2907,14 @@
       <w:pPr>
         <w:pStyle w:val="Heading3"/>
       </w:pPr>
-      <w:bookmarkStart w:id="10" w:name="_Toc21039605"/>
+      <w:bookmarkStart w:id="9" w:name="_Toc22390165"/>
       <w:r>
         <w:t>Schritt 4: Erstellen einer VM auf einem NFS Storage</w:t>
       </w:r>
       <w:r>
         <w:t xml:space="preserve"> (Debian2)</w:t>
       </w:r>
-      <w:bookmarkEnd w:id="10"/>
+      <w:bookmarkEnd w:id="9"/>
     </w:p>
     <w:p>
       <w:r>
@@ -2999,7 +3013,7 @@
           <w:lang w:val="en-US"/>
         </w:rPr>
       </w:pPr>
-      <w:bookmarkStart w:id="11" w:name="_Toc21039606"/>
+      <w:bookmarkStart w:id="10" w:name="_Toc22390166"/>
       <w:proofErr w:type="spellStart"/>
       <w:r>
         <w:rPr>
@@ -3043,7 +3057,7 @@
         </w:rPr>
         <w:t xml:space="preserve"> Ballooning</w:t>
       </w:r>
-      <w:bookmarkEnd w:id="11"/>
+      <w:bookmarkEnd w:id="10"/>
     </w:p>
     <w:p>
       <w:pPr>
@@ -3079,11 +3093,11 @@
       <w:pPr>
         <w:pStyle w:val="Heading2"/>
       </w:pPr>
-      <w:bookmarkStart w:id="12" w:name="_Toc21039607"/>
+      <w:bookmarkStart w:id="11" w:name="_Toc22390167"/>
       <w:r>
         <w:t>Schritt 6: verschieben von Debian2 via HA</w:t>
       </w:r>
-      <w:bookmarkEnd w:id="12"/>
+      <w:bookmarkEnd w:id="11"/>
     </w:p>
     <w:p>
       <w:r>
@@ -3316,7 +3330,7 @@
       <w:pPr>
         <w:pStyle w:val="Heading2"/>
       </w:pPr>
-      <w:bookmarkStart w:id="13" w:name="_Toc21039608"/>
+      <w:bookmarkStart w:id="12" w:name="_Toc22390168"/>
       <w:r>
         <w:t xml:space="preserve">Schritt </w:t>
       </w:r>
@@ -3330,7 +3344,7 @@
       <w:r>
         <w:t>Abschlussscreenshot</w:t>
       </w:r>
-      <w:bookmarkEnd w:id="13"/>
+      <w:bookmarkEnd w:id="12"/>
       <w:proofErr w:type="spellEnd"/>
     </w:p>
     <w:p>
@@ -3399,7 +3413,7 @@
       <w:pPr>
         <w:pStyle w:val="Heading2"/>
       </w:pPr>
-      <w:bookmarkStart w:id="14" w:name="_Toc21039609"/>
+      <w:bookmarkStart w:id="13" w:name="_Toc22390169"/>
       <w:r>
         <w:t xml:space="preserve">Frage </w:t>
       </w:r>
@@ -3409,7 +3423,7 @@
       <w:r>
         <w:t>zur Hochverfügbarkeit</w:t>
       </w:r>
-      <w:bookmarkEnd w:id="14"/>
+      <w:bookmarkEnd w:id="13"/>
     </w:p>
     <w:p>
       <w:r>
@@ -3428,12 +3442,12 @@
       <w:pPr>
         <w:pStyle w:val="Heading2"/>
       </w:pPr>
-      <w:bookmarkStart w:id="15" w:name="_Toc21039610"/>
+      <w:bookmarkStart w:id="14" w:name="_Toc22390170"/>
       <w:r>
         <w:lastRenderedPageBreak/>
         <w:t>Frage 2 und 3 zur Hochverfügbarkeit</w:t>
       </w:r>
-      <w:bookmarkEnd w:id="15"/>
+      <w:bookmarkEnd w:id="14"/>
     </w:p>
     <w:p>
       <w:r>
@@ -3644,11 +3658,11 @@
       <w:pPr>
         <w:pStyle w:val="Heading2"/>
       </w:pPr>
-      <w:bookmarkStart w:id="16" w:name="_Toc21039611"/>
+      <w:bookmarkStart w:id="15" w:name="_Toc22390171"/>
       <w:r>
         <w:t>Fazit</w:t>
       </w:r>
-      <w:bookmarkEnd w:id="16"/>
+      <w:bookmarkEnd w:id="15"/>
     </w:p>
     <w:p>
       <w:r>
@@ -3776,7 +3790,15 @@
         </w:numPr>
       </w:pPr>
       <w:r>
-        <w:t xml:space="preserve">Ein Cluster benötigt keinen dedizierten Manager, das es über ein Konsensprotokoll kommuniziert (Das vereinfacht </w:t>
+        <w:t xml:space="preserve">Ein Cluster benötigt keinen dedizierten Manager, </w:t>
+      </w:r>
+      <w:proofErr w:type="gramStart"/>
+      <w:r>
+        <w:t>das</w:t>
+      </w:r>
+      <w:proofErr w:type="gramEnd"/>
+      <w:r>
+        <w:t xml:space="preserve"> es über ein Konsensprotokoll kommuniziert (Das vereinfacht </w:t>
       </w:r>
       <w:proofErr w:type="spellStart"/>
       <w:r>
@@ -3784,15 +3806,7 @@
       </w:r>
       <w:proofErr w:type="spellEnd"/>
       <w:r>
-        <w:t>-Situationen und Ausfälle von Nodes enorm</w:t>
-      </w:r>
-      <w:proofErr w:type="gramStart"/>
-      <w:r>
-        <w:t xml:space="preserve">. </w:t>
-      </w:r>
-      <w:proofErr w:type="gramEnd"/>
-      <w:r>
-        <w:t>Beispiel: Was passiert, wenn man den ESXi Server mit dem virtualisierten vSphere Center drauf in den Wartungsmodus verfrachtet?)</w:t>
+        <w:t>-Situationen und Ausfälle von Nodes enorm. Beispiel: Was passiert, wenn man den ESXi Server mit dem virtualisierten vSphere Center drauf in den Wartungsmodus verfrachtet?)</w:t>
       </w:r>
     </w:p>
     <w:p>
@@ -4167,7 +4181,15 @@
       <w:jc w:val="center"/>
     </w:pPr>
     <w:r>
-      <w:t>Dokument Y</w:t>
+      <w:t xml:space="preserve">1. Lab: </w:t>
+    </w:r>
+    <w:proofErr w:type="spellStart"/>
+    <w:r>
+      <w:t>Proxmox</w:t>
+    </w:r>
+    <w:proofErr w:type="spellEnd"/>
+    <w:r>
+      <w:t xml:space="preserve"> HA</w:t>
     </w:r>
   </w:p>
 </w:hdr>
@@ -6957,7 +6979,7 @@
 </file>
 
 <file path=customXml/itemProps2.xml><?xml version="1.0" encoding="utf-8"?>
-<ds:datastoreItem xmlns:ds="http://schemas.openxmlformats.org/officeDocument/2006/customXml" ds:itemID="{B1976C0F-0771-438E-8C30-A8BAF8FBB347}">
+<ds:datastoreItem xmlns:ds="http://schemas.openxmlformats.org/officeDocument/2006/customXml" ds:itemID="{6AE0C953-731C-42FC-8B2B-769DFBBB5E6B}">
   <ds:schemaRefs>
     <ds:schemaRef ds:uri="http://schemas.openxmlformats.org/officeDocument/2006/bibliography"/>
   </ds:schemaRefs>

</xml_diff>